<commit_message>
How to Import File into GitHub Using Shell
</commit_message>
<xml_diff>
--- a/How to Import File into GitHub Using Shell.docx
+++ b/How to Import File into GitHub Using Shell.docx
@@ -37,25 +37,19 @@
         </w:numPr>
       </w:pPr>
       <w:r>
-        <w:t xml:space="preserve">Open </w:t>
-      </w:r>
-      <w:proofErr w:type="spellStart"/>
-      <w:r>
-        <w:t>Git</w:t>
-      </w:r>
-      <w:proofErr w:type="spellEnd"/>
-      <w:r>
-        <w:t xml:space="preserve"> Shell</w:t>
-      </w:r>
-    </w:p>
-    <w:p>
-      <w:pPr>
-        <w:pStyle w:val="ListParagraph"/>
-      </w:pPr>
-    </w:p>
-    <w:p>
-      <w:pPr>
-        <w:pStyle w:val="ListParagraph"/>
+        <w:t>Open GitHub Desktop</w:t>
+      </w:r>
+    </w:p>
+    <w:p>
+      <w:pPr>
+        <w:pStyle w:val="ListParagraph"/>
+        <w:ind w:left="360"/>
+      </w:pPr>
+    </w:p>
+    <w:p>
+      <w:pPr>
+        <w:pStyle w:val="ListParagraph"/>
+        <w:ind w:left="360"/>
       </w:pPr>
       <w:r>
         <w:rPr>
@@ -63,9 +57,9 @@
         </w:rPr>
         <w:drawing>
           <wp:inline distT="0" distB="0" distL="0" distR="0">
-            <wp:extent cx="581025" cy="742950"/>
+            <wp:extent cx="561975" cy="685800"/>
             <wp:effectExtent l="0" t="0" r="9525" b="0"/>
-            <wp:docPr id="3" name="Picture 3" descr="https://i.gyazo.com/21fb32bc75d2a3df8cdb517505131f2a.png"/>
+            <wp:docPr id="1" name="Picture 1" descr="https://i.gyazo.com/3da93a2a0847ab088c9b64399c281e04.png"/>
             <wp:cNvGraphicFramePr>
               <a:graphicFrameLocks xmlns:a="http://schemas.openxmlformats.org/drawingml/2006/main" noChangeAspect="1"/>
             </wp:cNvGraphicFramePr>
@@ -73,7 +67,7 @@
               <a:graphicData uri="http://schemas.openxmlformats.org/drawingml/2006/picture">
                 <pic:pic xmlns:pic="http://schemas.openxmlformats.org/drawingml/2006/picture">
                   <pic:nvPicPr>
-                    <pic:cNvPr id="0" name="Picture 8" descr="https://i.gyazo.com/21fb32bc75d2a3df8cdb517505131f2a.png"/>
+                    <pic:cNvPr id="0" name="Picture 1" descr="https://i.gyazo.com/3da93a2a0847ab088c9b64399c281e04.png"/>
                     <pic:cNvPicPr>
                       <a:picLocks noChangeAspect="1" noChangeArrowheads="1"/>
                     </pic:cNvPicPr>
@@ -94,7 +88,7 @@
                   <pic:spPr bwMode="auto">
                     <a:xfrm>
                       <a:off x="0" y="0"/>
-                      <a:ext cx="581025" cy="742950"/>
+                      <a:ext cx="561975" cy="685800"/>
                     </a:xfrm>
                     <a:prstGeom prst="rect">
                       <a:avLst/>
@@ -114,6 +108,7 @@
     <w:p>
       <w:pPr>
         <w:pStyle w:val="ListParagraph"/>
+        <w:ind w:left="360"/>
       </w:pPr>
     </w:p>
     <w:p>
@@ -125,42 +120,19 @@
         </w:numPr>
       </w:pPr>
       <w:r>
-        <w:t xml:space="preserve">Initialize </w:t>
-      </w:r>
-      <w:r>
-        <w:t>GitHub</w:t>
-      </w:r>
-      <w:r>
-        <w:t xml:space="preserve"> repository using command ‘</w:t>
-      </w:r>
-      <w:proofErr w:type="spellStart"/>
-      <w:r>
-        <w:t>git</w:t>
-      </w:r>
-      <w:proofErr w:type="spellEnd"/>
-      <w:r>
-        <w:t xml:space="preserve"> </w:t>
-      </w:r>
-      <w:proofErr w:type="spellStart"/>
-      <w:r>
-        <w:t>init</w:t>
-      </w:r>
-      <w:proofErr w:type="spellEnd"/>
-      <w:r>
-        <w:t xml:space="preserve"> [directory example]</w:t>
-      </w:r>
-      <w:r>
-        <w:t>’</w:t>
-      </w:r>
-    </w:p>
-    <w:p>
-      <w:pPr>
-        <w:pStyle w:val="ListParagraph"/>
-      </w:pPr>
-    </w:p>
-    <w:p>
-      <w:pPr>
-        <w:pStyle w:val="ListParagraph"/>
+        <w:t>Log in using your GitHub account</w:t>
+      </w:r>
+    </w:p>
+    <w:p>
+      <w:pPr>
+        <w:pStyle w:val="ListParagraph"/>
+        <w:ind w:left="360"/>
+      </w:pPr>
+    </w:p>
+    <w:p>
+      <w:pPr>
+        <w:pStyle w:val="ListParagraph"/>
+        <w:ind w:left="360"/>
       </w:pPr>
       <w:r>
         <w:rPr>
@@ -168,9 +140,9 @@
         </w:rPr>
         <w:drawing>
           <wp:inline distT="0" distB="0" distL="0" distR="0">
-            <wp:extent cx="5943600" cy="289050"/>
+            <wp:extent cx="4838700" cy="3162300"/>
             <wp:effectExtent l="0" t="0" r="0" b="0"/>
-            <wp:docPr id="4" name="Picture 4" descr="https://i.gyazo.com/adfdb1da4a1557a6e5717e924d3b5c3b.png"/>
+            <wp:docPr id="2" name="Picture 2" descr="https://i.gyazo.com/8eeacfa6e60a984637acb00bd62b9f96.png"/>
             <wp:cNvGraphicFramePr>
               <a:graphicFrameLocks xmlns:a="http://schemas.openxmlformats.org/drawingml/2006/main" noChangeAspect="1"/>
             </wp:cNvGraphicFramePr>
@@ -178,7 +150,7 @@
               <a:graphicData uri="http://schemas.openxmlformats.org/drawingml/2006/picture">
                 <pic:pic xmlns:pic="http://schemas.openxmlformats.org/drawingml/2006/picture">
                   <pic:nvPicPr>
-                    <pic:cNvPr id="0" name="Picture 10" descr="https://i.gyazo.com/adfdb1da4a1557a6e5717e924d3b5c3b.png"/>
+                    <pic:cNvPr id="0" name="Picture 3" descr="https://i.gyazo.com/8eeacfa6e60a984637acb00bd62b9f96.png"/>
                     <pic:cNvPicPr>
                       <a:picLocks noChangeAspect="1" noChangeArrowheads="1"/>
                     </pic:cNvPicPr>
@@ -199,7 +171,7 @@
                   <pic:spPr bwMode="auto">
                     <a:xfrm>
                       <a:off x="0" y="0"/>
-                      <a:ext cx="5943600" cy="289050"/>
+                      <a:ext cx="4838700" cy="3162300"/>
                     </a:xfrm>
                     <a:prstGeom prst="rect">
                       <a:avLst/>
@@ -219,6 +191,7 @@
     <w:p>
       <w:pPr>
         <w:pStyle w:val="ListParagraph"/>
+        <w:ind w:left="360"/>
       </w:pPr>
     </w:p>
     <w:p>
@@ -230,38 +203,78 @@
         </w:numPr>
       </w:pPr>
       <w:r>
-        <w:t xml:space="preserve">Place file inside of GitHub repository directory </w:t>
-      </w:r>
-    </w:p>
-    <w:p>
-      <w:pPr>
-        <w:pStyle w:val="ListParagraph"/>
-      </w:pPr>
-      <w:r>
-        <w:t>Example Directory: “</w:t>
-      </w:r>
-      <w:r>
-        <w:t>C:\Users\Michael\Documents\GitHub\BLSW_MIS_407</w:t>
-      </w:r>
-      <w:r>
-        <w:t>”</w:t>
-      </w:r>
-    </w:p>
-    <w:p>
-      <w:pPr>
-        <w:pStyle w:val="ListParagraph"/>
-      </w:pPr>
-    </w:p>
-    <w:p>
-      <w:pPr>
-        <w:pStyle w:val="ListParagraph"/>
-      </w:pPr>
-      <w:bookmarkStart w:id="0" w:name="_GoBack"/>
-      <w:bookmarkEnd w:id="0"/>
-    </w:p>
-    <w:p>
-      <w:pPr>
-        <w:pStyle w:val="ListParagraph"/>
+        <w:t>Clone repository being used to store files on GitHub</w:t>
+      </w:r>
+    </w:p>
+    <w:p>
+      <w:pPr>
+        <w:pStyle w:val="ListParagraph"/>
+        <w:ind w:left="360"/>
+      </w:pPr>
+    </w:p>
+    <w:p>
+      <w:pPr>
+        <w:pStyle w:val="ListParagraph"/>
+        <w:ind w:left="360"/>
+      </w:pPr>
+      <w:r>
+        <w:rPr>
+          <w:noProof/>
+        </w:rPr>
+        <w:drawing>
+          <wp:inline distT="0" distB="0" distL="0" distR="0">
+            <wp:extent cx="4972050" cy="1819275"/>
+            <wp:effectExtent l="0" t="0" r="0" b="9525"/>
+            <wp:docPr id="5" name="Picture 5" descr="https://i.gyazo.com/d425bfabe3b81ad4ce918371c648a377.png"/>
+            <wp:cNvGraphicFramePr>
+              <a:graphicFrameLocks xmlns:a="http://schemas.openxmlformats.org/drawingml/2006/main" noChangeAspect="1"/>
+            </wp:cNvGraphicFramePr>
+            <a:graphic xmlns:a="http://schemas.openxmlformats.org/drawingml/2006/main">
+              <a:graphicData uri="http://schemas.openxmlformats.org/drawingml/2006/picture">
+                <pic:pic xmlns:pic="http://schemas.openxmlformats.org/drawingml/2006/picture">
+                  <pic:nvPicPr>
+                    <pic:cNvPr id="0" name="Picture 5" descr="https://i.gyazo.com/d425bfabe3b81ad4ce918371c648a377.png"/>
+                    <pic:cNvPicPr>
+                      <a:picLocks noChangeAspect="1" noChangeArrowheads="1"/>
+                    </pic:cNvPicPr>
+                  </pic:nvPicPr>
+                  <pic:blipFill>
+                    <a:blip r:embed="rId7">
+                      <a:extLst>
+                        <a:ext uri="{28A0092B-C50C-407E-A947-70E740481C1C}">
+                          <a14:useLocalDpi xmlns:a14="http://schemas.microsoft.com/office/drawing/2010/main" val="0"/>
+                        </a:ext>
+                      </a:extLst>
+                    </a:blip>
+                    <a:srcRect/>
+                    <a:stretch>
+                      <a:fillRect/>
+                    </a:stretch>
+                  </pic:blipFill>
+                  <pic:spPr bwMode="auto">
+                    <a:xfrm>
+                      <a:off x="0" y="0"/>
+                      <a:ext cx="4972050" cy="1819275"/>
+                    </a:xfrm>
+                    <a:prstGeom prst="rect">
+                      <a:avLst/>
+                    </a:prstGeom>
+                    <a:noFill/>
+                    <a:ln>
+                      <a:noFill/>
+                    </a:ln>
+                  </pic:spPr>
+                </pic:pic>
+              </a:graphicData>
+            </a:graphic>
+          </wp:inline>
+        </w:drawing>
+      </w:r>
+    </w:p>
+    <w:p>
+      <w:pPr>
+        <w:pStyle w:val="ListParagraph"/>
+        <w:ind w:left="360"/>
       </w:pPr>
     </w:p>
     <w:p>
@@ -272,6 +285,600 @@
           <w:numId w:val="1"/>
         </w:numPr>
       </w:pPr>
+      <w:r>
+        <w:lastRenderedPageBreak/>
+        <w:t xml:space="preserve">Once cloned, navigate to file directory using explorer on machine -&gt; </w:t>
+      </w:r>
+      <w:r>
+        <w:t>C:\Users\Michael\Documents\GitHub\BLSW_MIS_407</w:t>
+      </w:r>
+    </w:p>
+    <w:p>
+      <w:pPr>
+        <w:pStyle w:val="ListParagraph"/>
+        <w:ind w:left="360"/>
+      </w:pPr>
+    </w:p>
+    <w:p>
+      <w:pPr>
+        <w:pStyle w:val="ListParagraph"/>
+        <w:ind w:left="360"/>
+      </w:pPr>
+      <w:r>
+        <w:rPr>
+          <w:noProof/>
+        </w:rPr>
+        <w:drawing>
+          <wp:inline distT="0" distB="0" distL="0" distR="0">
+            <wp:extent cx="5943600" cy="2381534"/>
+            <wp:effectExtent l="0" t="0" r="0" b="0"/>
+            <wp:docPr id="6" name="Picture 6" descr="https://i.gyazo.com/f6720971da1385ffb8bb7c628ad8854f.png"/>
+            <wp:cNvGraphicFramePr>
+              <a:graphicFrameLocks xmlns:a="http://schemas.openxmlformats.org/drawingml/2006/main" noChangeAspect="1"/>
+            </wp:cNvGraphicFramePr>
+            <a:graphic xmlns:a="http://schemas.openxmlformats.org/drawingml/2006/main">
+              <a:graphicData uri="http://schemas.openxmlformats.org/drawingml/2006/picture">
+                <pic:pic xmlns:pic="http://schemas.openxmlformats.org/drawingml/2006/picture">
+                  <pic:nvPicPr>
+                    <pic:cNvPr id="0" name="Picture 7" descr="https://i.gyazo.com/f6720971da1385ffb8bb7c628ad8854f.png"/>
+                    <pic:cNvPicPr>
+                      <a:picLocks noChangeAspect="1" noChangeArrowheads="1"/>
+                    </pic:cNvPicPr>
+                  </pic:nvPicPr>
+                  <pic:blipFill>
+                    <a:blip r:embed="rId8">
+                      <a:extLst>
+                        <a:ext uri="{28A0092B-C50C-407E-A947-70E740481C1C}">
+                          <a14:useLocalDpi xmlns:a14="http://schemas.microsoft.com/office/drawing/2010/main" val="0"/>
+                        </a:ext>
+                      </a:extLst>
+                    </a:blip>
+                    <a:srcRect/>
+                    <a:stretch>
+                      <a:fillRect/>
+                    </a:stretch>
+                  </pic:blipFill>
+                  <pic:spPr bwMode="auto">
+                    <a:xfrm>
+                      <a:off x="0" y="0"/>
+                      <a:ext cx="5943600" cy="2381534"/>
+                    </a:xfrm>
+                    <a:prstGeom prst="rect">
+                      <a:avLst/>
+                    </a:prstGeom>
+                    <a:noFill/>
+                    <a:ln>
+                      <a:noFill/>
+                    </a:ln>
+                  </pic:spPr>
+                </pic:pic>
+              </a:graphicData>
+            </a:graphic>
+          </wp:inline>
+        </w:drawing>
+      </w:r>
+    </w:p>
+    <w:p>
+      <w:pPr>
+        <w:pStyle w:val="ListParagraph"/>
+        <w:ind w:left="360"/>
+      </w:pPr>
+    </w:p>
+    <w:p>
+      <w:pPr>
+        <w:pStyle w:val="ListParagraph"/>
+        <w:numPr>
+          <w:ilvl w:val="0"/>
+          <w:numId w:val="1"/>
+        </w:numPr>
+      </w:pPr>
+      <w:r>
+        <w:t>Place file inside of directory</w:t>
+      </w:r>
+    </w:p>
+    <w:p>
+      <w:pPr>
+        <w:pStyle w:val="ListParagraph"/>
+        <w:ind w:left="360"/>
+      </w:pPr>
+    </w:p>
+    <w:p>
+      <w:pPr>
+        <w:pStyle w:val="ListParagraph"/>
+        <w:ind w:left="360"/>
+      </w:pPr>
+      <w:r>
+        <w:rPr>
+          <w:noProof/>
+        </w:rPr>
+        <w:drawing>
+          <wp:inline distT="0" distB="0" distL="0" distR="0">
+            <wp:extent cx="5943600" cy="1752951"/>
+            <wp:effectExtent l="0" t="0" r="0" b="0"/>
+            <wp:docPr id="8" name="Picture 8" descr="https://i.gyazo.com/98452b414f5b31d38df345827ddd30a1.png"/>
+            <wp:cNvGraphicFramePr>
+              <a:graphicFrameLocks xmlns:a="http://schemas.openxmlformats.org/drawingml/2006/main" noChangeAspect="1"/>
+            </wp:cNvGraphicFramePr>
+            <a:graphic xmlns:a="http://schemas.openxmlformats.org/drawingml/2006/main">
+              <a:graphicData uri="http://schemas.openxmlformats.org/drawingml/2006/picture">
+                <pic:pic xmlns:pic="http://schemas.openxmlformats.org/drawingml/2006/picture">
+                  <pic:nvPicPr>
+                    <pic:cNvPr id="0" name="Picture 14" descr="https://i.gyazo.com/98452b414f5b31d38df345827ddd30a1.png"/>
+                    <pic:cNvPicPr>
+                      <a:picLocks noChangeAspect="1" noChangeArrowheads="1"/>
+                    </pic:cNvPicPr>
+                  </pic:nvPicPr>
+                  <pic:blipFill>
+                    <a:blip r:embed="rId9">
+                      <a:extLst>
+                        <a:ext uri="{28A0092B-C50C-407E-A947-70E740481C1C}">
+                          <a14:useLocalDpi xmlns:a14="http://schemas.microsoft.com/office/drawing/2010/main" val="0"/>
+                        </a:ext>
+                      </a:extLst>
+                    </a:blip>
+                    <a:srcRect/>
+                    <a:stretch>
+                      <a:fillRect/>
+                    </a:stretch>
+                  </pic:blipFill>
+                  <pic:spPr bwMode="auto">
+                    <a:xfrm>
+                      <a:off x="0" y="0"/>
+                      <a:ext cx="5943600" cy="1752951"/>
+                    </a:xfrm>
+                    <a:prstGeom prst="rect">
+                      <a:avLst/>
+                    </a:prstGeom>
+                    <a:noFill/>
+                    <a:ln>
+                      <a:noFill/>
+                    </a:ln>
+                  </pic:spPr>
+                </pic:pic>
+              </a:graphicData>
+            </a:graphic>
+          </wp:inline>
+        </w:drawing>
+      </w:r>
+    </w:p>
+    <w:p>
+      <w:pPr>
+        <w:pStyle w:val="ListParagraph"/>
+        <w:ind w:left="360"/>
+      </w:pPr>
+    </w:p>
+    <w:p>
+      <w:pPr>
+        <w:pStyle w:val="ListParagraph"/>
+        <w:numPr>
+          <w:ilvl w:val="0"/>
+          <w:numId w:val="1"/>
+        </w:numPr>
+      </w:pPr>
+      <w:r>
+        <w:t>Once file is in directory, go back to GitHub Desktop and go to the settings wheel, open in Git Shell, this will open the repository in the Shell.</w:t>
+      </w:r>
+    </w:p>
+    <w:p>
+      <w:pPr>
+        <w:pStyle w:val="ListParagraph"/>
+        <w:ind w:left="360"/>
+      </w:pPr>
+    </w:p>
+    <w:p>
+      <w:pPr>
+        <w:pStyle w:val="ListParagraph"/>
+        <w:ind w:left="360"/>
+      </w:pPr>
+      <w:r>
+        <w:rPr>
+          <w:noProof/>
+        </w:rPr>
+        <w:drawing>
+          <wp:inline distT="0" distB="0" distL="0" distR="0">
+            <wp:extent cx="1114425" cy="1718277"/>
+            <wp:effectExtent l="0" t="0" r="0" b="0"/>
+            <wp:docPr id="9" name="Picture 9"/>
+            <wp:cNvGraphicFramePr>
+              <a:graphicFrameLocks xmlns:a="http://schemas.openxmlformats.org/drawingml/2006/main" noChangeAspect="1"/>
+            </wp:cNvGraphicFramePr>
+            <a:graphic xmlns:a="http://schemas.openxmlformats.org/drawingml/2006/main">
+              <a:graphicData uri="http://schemas.openxmlformats.org/drawingml/2006/picture">
+                <pic:pic xmlns:pic="http://schemas.openxmlformats.org/drawingml/2006/picture">
+                  <pic:nvPicPr>
+                    <pic:cNvPr id="0" name="Picture 16"/>
+                    <pic:cNvPicPr>
+                      <a:picLocks noChangeAspect="1" noChangeArrowheads="1"/>
+                    </pic:cNvPicPr>
+                  </pic:nvPicPr>
+                  <pic:blipFill>
+                    <a:blip r:embed="rId10">
+                      <a:extLst>
+                        <a:ext uri="{28A0092B-C50C-407E-A947-70E740481C1C}">
+                          <a14:useLocalDpi xmlns:a14="http://schemas.microsoft.com/office/drawing/2010/main" val="0"/>
+                        </a:ext>
+                      </a:extLst>
+                    </a:blip>
+                    <a:srcRect/>
+                    <a:stretch>
+                      <a:fillRect/>
+                    </a:stretch>
+                  </pic:blipFill>
+                  <pic:spPr bwMode="auto">
+                    <a:xfrm>
+                      <a:off x="0" y="0"/>
+                      <a:ext cx="1118912" cy="1725195"/>
+                    </a:xfrm>
+                    <a:prstGeom prst="rect">
+                      <a:avLst/>
+                    </a:prstGeom>
+                    <a:noFill/>
+                    <a:ln>
+                      <a:noFill/>
+                    </a:ln>
+                  </pic:spPr>
+                </pic:pic>
+              </a:graphicData>
+            </a:graphic>
+          </wp:inline>
+        </w:drawing>
+      </w:r>
+      <w:r>
+        <w:rPr>
+          <w:noProof/>
+        </w:rPr>
+        <w:drawing>
+          <wp:inline distT="0" distB="0" distL="0" distR="0">
+            <wp:extent cx="4114800" cy="1369093"/>
+            <wp:effectExtent l="0" t="0" r="0" b="2540"/>
+            <wp:docPr id="10" name="Picture 10" descr="https://i.gyazo.com/81ddd15e804610b6fd8971bb77303f0a.png"/>
+            <wp:cNvGraphicFramePr>
+              <a:graphicFrameLocks xmlns:a="http://schemas.openxmlformats.org/drawingml/2006/main" noChangeAspect="1"/>
+            </wp:cNvGraphicFramePr>
+            <a:graphic xmlns:a="http://schemas.openxmlformats.org/drawingml/2006/main">
+              <a:graphicData uri="http://schemas.openxmlformats.org/drawingml/2006/picture">
+                <pic:pic xmlns:pic="http://schemas.openxmlformats.org/drawingml/2006/picture">
+                  <pic:nvPicPr>
+                    <pic:cNvPr id="0" name="Picture 17" descr="https://i.gyazo.com/81ddd15e804610b6fd8971bb77303f0a.png"/>
+                    <pic:cNvPicPr>
+                      <a:picLocks noChangeAspect="1" noChangeArrowheads="1"/>
+                    </pic:cNvPicPr>
+                  </pic:nvPicPr>
+                  <pic:blipFill>
+                    <a:blip r:embed="rId11">
+                      <a:extLst>
+                        <a:ext uri="{28A0092B-C50C-407E-A947-70E740481C1C}">
+                          <a14:useLocalDpi xmlns:a14="http://schemas.microsoft.com/office/drawing/2010/main" val="0"/>
+                        </a:ext>
+                      </a:extLst>
+                    </a:blip>
+                    <a:srcRect/>
+                    <a:stretch>
+                      <a:fillRect/>
+                    </a:stretch>
+                  </pic:blipFill>
+                  <pic:spPr bwMode="auto">
+                    <a:xfrm>
+                      <a:off x="0" y="0"/>
+                      <a:ext cx="4122113" cy="1371526"/>
+                    </a:xfrm>
+                    <a:prstGeom prst="rect">
+                      <a:avLst/>
+                    </a:prstGeom>
+                    <a:noFill/>
+                    <a:ln>
+                      <a:noFill/>
+                    </a:ln>
+                  </pic:spPr>
+                </pic:pic>
+              </a:graphicData>
+            </a:graphic>
+          </wp:inline>
+        </w:drawing>
+      </w:r>
+    </w:p>
+    <w:p>
+      <w:pPr>
+        <w:pStyle w:val="ListParagraph"/>
+        <w:ind w:left="360"/>
+      </w:pPr>
+    </w:p>
+    <w:p>
+      <w:pPr>
+        <w:pStyle w:val="ListParagraph"/>
+        <w:ind w:left="360"/>
+      </w:pPr>
+    </w:p>
+    <w:p>
+      <w:pPr>
+        <w:pStyle w:val="ListParagraph"/>
+        <w:numPr>
+          <w:ilvl w:val="0"/>
+          <w:numId w:val="1"/>
+        </w:numPr>
+      </w:pPr>
+      <w:r>
+        <w:lastRenderedPageBreak/>
+        <w:t>Once the Shell is open, initialize the repository by using the command “git init”</w:t>
+      </w:r>
+    </w:p>
+    <w:p>
+      <w:pPr>
+        <w:pStyle w:val="ListParagraph"/>
+        <w:ind w:left="360"/>
+      </w:pPr>
+    </w:p>
+    <w:p>
+      <w:pPr>
+        <w:pStyle w:val="ListParagraph"/>
+        <w:ind w:left="360"/>
+      </w:pPr>
+      <w:r>
+        <w:rPr>
+          <w:noProof/>
+        </w:rPr>
+        <w:drawing>
+          <wp:inline distT="0" distB="0" distL="0" distR="0">
+            <wp:extent cx="5943600" cy="487032"/>
+            <wp:effectExtent l="0" t="0" r="0" b="8890"/>
+            <wp:docPr id="11" name="Picture 11" descr="https://i.gyazo.com/d3a4737f5d5ab9debb95ba52b30aec5a.png"/>
+            <wp:cNvGraphicFramePr>
+              <a:graphicFrameLocks xmlns:a="http://schemas.openxmlformats.org/drawingml/2006/main" noChangeAspect="1"/>
+            </wp:cNvGraphicFramePr>
+            <a:graphic xmlns:a="http://schemas.openxmlformats.org/drawingml/2006/main">
+              <a:graphicData uri="http://schemas.openxmlformats.org/drawingml/2006/picture">
+                <pic:pic xmlns:pic="http://schemas.openxmlformats.org/drawingml/2006/picture">
+                  <pic:nvPicPr>
+                    <pic:cNvPr id="0" name="Picture 19" descr="https://i.gyazo.com/d3a4737f5d5ab9debb95ba52b30aec5a.png"/>
+                    <pic:cNvPicPr>
+                      <a:picLocks noChangeAspect="1" noChangeArrowheads="1"/>
+                    </pic:cNvPicPr>
+                  </pic:nvPicPr>
+                  <pic:blipFill>
+                    <a:blip r:embed="rId12">
+                      <a:extLst>
+                        <a:ext uri="{28A0092B-C50C-407E-A947-70E740481C1C}">
+                          <a14:useLocalDpi xmlns:a14="http://schemas.microsoft.com/office/drawing/2010/main" val="0"/>
+                        </a:ext>
+                      </a:extLst>
+                    </a:blip>
+                    <a:srcRect/>
+                    <a:stretch>
+                      <a:fillRect/>
+                    </a:stretch>
+                  </pic:blipFill>
+                  <pic:spPr bwMode="auto">
+                    <a:xfrm>
+                      <a:off x="0" y="0"/>
+                      <a:ext cx="5943600" cy="487032"/>
+                    </a:xfrm>
+                    <a:prstGeom prst="rect">
+                      <a:avLst/>
+                    </a:prstGeom>
+                    <a:noFill/>
+                    <a:ln>
+                      <a:noFill/>
+                    </a:ln>
+                  </pic:spPr>
+                </pic:pic>
+              </a:graphicData>
+            </a:graphic>
+          </wp:inline>
+        </w:drawing>
+      </w:r>
+    </w:p>
+    <w:p>
+      <w:pPr>
+        <w:pStyle w:val="ListParagraph"/>
+        <w:ind w:left="360"/>
+      </w:pPr>
+    </w:p>
+    <w:p>
+      <w:pPr>
+        <w:pStyle w:val="ListParagraph"/>
+        <w:numPr>
+          <w:ilvl w:val="0"/>
+          <w:numId w:val="1"/>
+        </w:numPr>
+      </w:pPr>
+      <w:r>
+        <w:t>Once initialized, use the command “git add “FileName.extension”” to ADD a file</w:t>
+      </w:r>
+    </w:p>
+    <w:p>
+      <w:pPr>
+        <w:pStyle w:val="ListParagraph"/>
+        <w:ind w:left="360"/>
+      </w:pPr>
+    </w:p>
+    <w:p>
+      <w:pPr>
+        <w:pStyle w:val="ListParagraph"/>
+        <w:ind w:left="360"/>
+      </w:pPr>
+      <w:r>
+        <w:rPr>
+          <w:noProof/>
+        </w:rPr>
+        <w:drawing>
+          <wp:inline distT="0" distB="0" distL="0" distR="0">
+            <wp:extent cx="5943600" cy="209139"/>
+            <wp:effectExtent l="0" t="0" r="0" b="635"/>
+            <wp:docPr id="12" name="Picture 12" descr="https://i.gyazo.com/d331b2293b2efcf550127b4f78f10022.png"/>
+            <wp:cNvGraphicFramePr>
+              <a:graphicFrameLocks xmlns:a="http://schemas.openxmlformats.org/drawingml/2006/main" noChangeAspect="1"/>
+            </wp:cNvGraphicFramePr>
+            <a:graphic xmlns:a="http://schemas.openxmlformats.org/drawingml/2006/main">
+              <a:graphicData uri="http://schemas.openxmlformats.org/drawingml/2006/picture">
+                <pic:pic xmlns:pic="http://schemas.openxmlformats.org/drawingml/2006/picture">
+                  <pic:nvPicPr>
+                    <pic:cNvPr id="0" name="Picture 21" descr="https://i.gyazo.com/d331b2293b2efcf550127b4f78f10022.png"/>
+                    <pic:cNvPicPr>
+                      <a:picLocks noChangeAspect="1" noChangeArrowheads="1"/>
+                    </pic:cNvPicPr>
+                  </pic:nvPicPr>
+                  <pic:blipFill>
+                    <a:blip r:embed="rId13">
+                      <a:extLst>
+                        <a:ext uri="{28A0092B-C50C-407E-A947-70E740481C1C}">
+                          <a14:useLocalDpi xmlns:a14="http://schemas.microsoft.com/office/drawing/2010/main" val="0"/>
+                        </a:ext>
+                      </a:extLst>
+                    </a:blip>
+                    <a:srcRect/>
+                    <a:stretch>
+                      <a:fillRect/>
+                    </a:stretch>
+                  </pic:blipFill>
+                  <pic:spPr bwMode="auto">
+                    <a:xfrm>
+                      <a:off x="0" y="0"/>
+                      <a:ext cx="5943600" cy="209139"/>
+                    </a:xfrm>
+                    <a:prstGeom prst="rect">
+                      <a:avLst/>
+                    </a:prstGeom>
+                    <a:noFill/>
+                    <a:ln>
+                      <a:noFill/>
+                    </a:ln>
+                  </pic:spPr>
+                </pic:pic>
+              </a:graphicData>
+            </a:graphic>
+          </wp:inline>
+        </w:drawing>
+      </w:r>
+    </w:p>
+    <w:p>
+      <w:pPr>
+        <w:pStyle w:val="ListParagraph"/>
+        <w:ind w:left="360"/>
+      </w:pPr>
+    </w:p>
+    <w:p>
+      <w:pPr>
+        <w:pStyle w:val="ListParagraph"/>
+        <w:numPr>
+          <w:ilvl w:val="0"/>
+          <w:numId w:val="1"/>
+        </w:numPr>
+      </w:pPr>
+      <w:r>
+        <w:t>Next, use the command “git commit” and a notepad.txt file should appear. Put message on first line without the ‘#’ character</w:t>
+      </w:r>
+    </w:p>
+    <w:p>
+      <w:pPr>
+        <w:pStyle w:val="ListParagraph"/>
+        <w:ind w:left="360"/>
+      </w:pPr>
+    </w:p>
+    <w:p>
+      <w:pPr>
+        <w:pStyle w:val="ListParagraph"/>
+        <w:ind w:left="360"/>
+      </w:pPr>
+      <w:r>
+        <w:rPr>
+          <w:noProof/>
+        </w:rPr>
+        <w:drawing>
+          <wp:inline distT="0" distB="0" distL="0" distR="0">
+            <wp:extent cx="5943600" cy="2245693"/>
+            <wp:effectExtent l="0" t="0" r="0" b="2540"/>
+            <wp:docPr id="13" name="Picture 13" descr="https://i.gyazo.com/f66e85416cb8a98d711986225a8b4980.png"/>
+            <wp:cNvGraphicFramePr>
+              <a:graphicFrameLocks xmlns:a="http://schemas.openxmlformats.org/drawingml/2006/main" noChangeAspect="1"/>
+            </wp:cNvGraphicFramePr>
+            <a:graphic xmlns:a="http://schemas.openxmlformats.org/drawingml/2006/main">
+              <a:graphicData uri="http://schemas.openxmlformats.org/drawingml/2006/picture">
+                <pic:pic xmlns:pic="http://schemas.openxmlformats.org/drawingml/2006/picture">
+                  <pic:nvPicPr>
+                    <pic:cNvPr id="0" name="Picture 23" descr="https://i.gyazo.com/f66e85416cb8a98d711986225a8b4980.png"/>
+                    <pic:cNvPicPr>
+                      <a:picLocks noChangeAspect="1" noChangeArrowheads="1"/>
+                    </pic:cNvPicPr>
+                  </pic:nvPicPr>
+                  <pic:blipFill>
+                    <a:blip r:embed="rId14">
+                      <a:extLst>
+                        <a:ext uri="{28A0092B-C50C-407E-A947-70E740481C1C}">
+                          <a14:useLocalDpi xmlns:a14="http://schemas.microsoft.com/office/drawing/2010/main" val="0"/>
+                        </a:ext>
+                      </a:extLst>
+                    </a:blip>
+                    <a:srcRect/>
+                    <a:stretch>
+                      <a:fillRect/>
+                    </a:stretch>
+                  </pic:blipFill>
+                  <pic:spPr bwMode="auto">
+                    <a:xfrm>
+                      <a:off x="0" y="0"/>
+                      <a:ext cx="5943600" cy="2245693"/>
+                    </a:xfrm>
+                    <a:prstGeom prst="rect">
+                      <a:avLst/>
+                    </a:prstGeom>
+                    <a:noFill/>
+                    <a:ln>
+                      <a:noFill/>
+                    </a:ln>
+                  </pic:spPr>
+                </pic:pic>
+              </a:graphicData>
+            </a:graphic>
+          </wp:inline>
+        </w:drawing>
+      </w:r>
+    </w:p>
+    <w:p>
+      <w:pPr>
+        <w:pStyle w:val="ListParagraph"/>
+        <w:ind w:left="360"/>
+      </w:pPr>
+    </w:p>
+    <w:p>
+      <w:pPr>
+        <w:pStyle w:val="ListParagraph"/>
+        <w:numPr>
+          <w:ilvl w:val="0"/>
+          <w:numId w:val="1"/>
+        </w:numPr>
+      </w:pPr>
+      <w:r>
+        <w:t>Save and close the file.</w:t>
+      </w:r>
+    </w:p>
+    <w:p>
+      <w:pPr>
+        <w:pStyle w:val="ListParagraph"/>
+        <w:numPr>
+          <w:ilvl w:val="0"/>
+          <w:numId w:val="1"/>
+        </w:numPr>
+      </w:pPr>
+      <w:r>
+        <w:t>Once step 10 is done, go to GitHub Desktop and click Sync.</w:t>
+      </w:r>
+    </w:p>
+    <w:p>
+      <w:pPr>
+        <w:pStyle w:val="ListParagraph"/>
+        <w:numPr>
+          <w:ilvl w:val="0"/>
+          <w:numId w:val="1"/>
+        </w:numPr>
+      </w:pPr>
+      <w:r>
+        <w:t xml:space="preserve">Go to GitHub web version and see if your file is there! </w:t>
+      </w:r>
+      <w:r>
+        <w:sym w:font="Wingdings" w:char="F04A"/>
+      </w:r>
+      <w:bookmarkStart w:id="0" w:name="_GoBack"/>
+      <w:bookmarkEnd w:id="0"/>
     </w:p>
     <w:sectPr>
       <w:pgSz w:w="12240" w:h="15840"/>
@@ -295,7 +902,7 @@
       <w:lvlText w:val="%1."/>
       <w:lvlJc w:val="left"/>
       <w:pPr>
-        <w:ind w:left="720" w:hanging="360"/>
+        <w:ind w:left="360" w:hanging="360"/>
       </w:pPr>
     </w:lvl>
     <w:lvl w:ilvl="1" w:tplc="04090019" w:tentative="1">
@@ -304,7 +911,7 @@
       <w:lvlText w:val="%2."/>
       <w:lvlJc w:val="left"/>
       <w:pPr>
-        <w:ind w:left="1440" w:hanging="360"/>
+        <w:ind w:left="1080" w:hanging="360"/>
       </w:pPr>
     </w:lvl>
     <w:lvl w:ilvl="2" w:tplc="0409001B" w:tentative="1">
@@ -313,7 +920,7 @@
       <w:lvlText w:val="%3."/>
       <w:lvlJc w:val="right"/>
       <w:pPr>
-        <w:ind w:left="2160" w:hanging="180"/>
+        <w:ind w:left="1800" w:hanging="180"/>
       </w:pPr>
     </w:lvl>
     <w:lvl w:ilvl="3" w:tplc="0409000F" w:tentative="1">
@@ -322,7 +929,7 @@
       <w:lvlText w:val="%4."/>
       <w:lvlJc w:val="left"/>
       <w:pPr>
-        <w:ind w:left="2880" w:hanging="360"/>
+        <w:ind w:left="2520" w:hanging="360"/>
       </w:pPr>
     </w:lvl>
     <w:lvl w:ilvl="4" w:tplc="04090019" w:tentative="1">
@@ -331,7 +938,7 @@
       <w:lvlText w:val="%5."/>
       <w:lvlJc w:val="left"/>
       <w:pPr>
-        <w:ind w:left="3600" w:hanging="360"/>
+        <w:ind w:left="3240" w:hanging="360"/>
       </w:pPr>
     </w:lvl>
     <w:lvl w:ilvl="5" w:tplc="0409001B" w:tentative="1">
@@ -340,7 +947,7 @@
       <w:lvlText w:val="%6."/>
       <w:lvlJc w:val="right"/>
       <w:pPr>
-        <w:ind w:left="4320" w:hanging="180"/>
+        <w:ind w:left="3960" w:hanging="180"/>
       </w:pPr>
     </w:lvl>
     <w:lvl w:ilvl="6" w:tplc="0409000F" w:tentative="1">
@@ -349,7 +956,7 @@
       <w:lvlText w:val="%7."/>
       <w:lvlJc w:val="left"/>
       <w:pPr>
-        <w:ind w:left="5040" w:hanging="360"/>
+        <w:ind w:left="4680" w:hanging="360"/>
       </w:pPr>
     </w:lvl>
     <w:lvl w:ilvl="7" w:tplc="04090019" w:tentative="1">
@@ -358,7 +965,7 @@
       <w:lvlText w:val="%8."/>
       <w:lvlJc w:val="left"/>
       <w:pPr>
-        <w:ind w:left="5760" w:hanging="360"/>
+        <w:ind w:left="5400" w:hanging="360"/>
       </w:pPr>
     </w:lvl>
     <w:lvl w:ilvl="8" w:tplc="0409001B" w:tentative="1">
@@ -367,7 +974,7 @@
       <w:lvlText w:val="%9."/>
       <w:lvlJc w:val="right"/>
       <w:pPr>
-        <w:ind w:left="6480" w:hanging="180"/>
+        <w:ind w:left="6120" w:hanging="180"/>
       </w:pPr>
     </w:lvl>
   </w:abstractNum>

</xml_diff>